<commit_message>
Corrected mentions to bio2020 package
</commit_message>
<xml_diff>
--- a/Practical0_schedule.docx
+++ b/Practical0_schedule.docx
@@ -3272,7 +3272,54 @@
         <w:t xml:space="preserve"> </w:t>
       </w:r>
       <w:r>
-        <w:t xml:space="preserve">from Canvas - you can open it in Excel and look at it, but don’t edit it or make any changes to it. The file contains crop growth in three different soil types. Now, in your Script window (top left) type the following text:</w:t>
+        <w:t xml:space="preserve">from Canvas - you can open it in Excel and look at it, but don’t edit it or make any changes to it. The file contains crop growth in three different soil types.</w:t>
+      </w:r>
+    </w:p>
+    <w:p>
+      <w:pPr>
+        <w:pStyle w:val="BodyText"/>
+      </w:pPr>
+      <w:r>
+        <w:t xml:space="preserve">Now, in your Script window (top left) type the following text. Note the use of both comments, which are prefixed by</w:t>
+      </w:r>
+      <w:r>
+        <w:t xml:space="preserve"> </w:t>
+      </w:r>
+      <w:r>
+        <w:rPr>
+          <w:rStyle w:val="VerbatimChar"/>
+        </w:rPr>
+        <w:t xml:space="preserve">#</w:t>
+      </w:r>
+      <w:r>
+        <w:t xml:space="preserve">, and blank lines to make the text more readable. Just as you use</w:t>
+      </w:r>
+      <w:r>
+        <w:t xml:space="preserve"> </w:t>
+      </w:r>
+      <w:r>
+        <w:t xml:space="preserve">headings and paragraphs to make an essay easier to read, use</w:t>
+      </w:r>
+      <w:r>
+        <w:t xml:space="preserve"> </w:t>
+      </w:r>
+      <w:r>
+        <w:rPr>
+          <w:rStyle w:val="VerbatimChar"/>
+        </w:rPr>
+        <w:t xml:space="preserve">#</w:t>
+      </w:r>
+      <w:r>
+        <w:t xml:space="preserve"> </w:t>
+      </w:r>
+      <w:r>
+        <w:t xml:space="preserve">and blank lines to make your</w:t>
+      </w:r>
+      <w:r>
+        <w:t xml:space="preserve"> </w:t>
+      </w:r>
+      <w:r>
+        <w:t xml:space="preserve">R script easier to understand:</w:t>
       </w:r>
     </w:p>
     <w:p>
@@ -3281,6 +3328,15 @@
       </w:pPr>
       <w:r>
         <w:rPr>
+          <w:rStyle w:val="CommentTok"/>
+        </w:rPr>
+        <w:t xml:space="preserve"># Activate the mosaic package so extra functions available</w:t>
+      </w:r>
+      <w:r>
+        <w:br/>
+      </w:r>
+      <w:r>
+        <w:rPr>
           <w:rStyle w:val="FunctionTok"/>
         </w:rPr>
         <w:t xml:space="preserve">library</w:t>
@@ -3289,13 +3345,19 @@
         <w:rPr>
           <w:rStyle w:val="NormalTok"/>
         </w:rPr>
-        <w:t xml:space="preserve">(NES2303) </w:t>
+        <w:t xml:space="preserve">(mosaic)</w:t>
+      </w:r>
+      <w:r>
+        <w:br/>
+      </w:r>
+      <w:r>
+        <w:br/>
       </w:r>
       <w:r>
         <w:rPr>
           <w:rStyle w:val="CommentTok"/>
         </w:rPr>
-        <w:t xml:space="preserve"># or library(mosaic) if NES2303 did not install</w:t>
+        <w:t xml:space="preserve"># Import dataset and summarise</w:t>
       </w:r>
       <w:r>
         <w:br/>

</xml_diff>